<commit_message>
Changed the static include so that it now works. Completely reorganized the sidebar into tabs so that it is no longer cluttered.
</commit_message>
<xml_diff>
--- a/Documentation/Week of May 30.docx
+++ b/Documentation/Week of May 30.docx
@@ -59,10 +59,97 @@
     <w:p/>
     <w:p>
       <w:r>
-        <w:t xml:space="preserve">I think that </w:t>
-      </w:r>
+        <w:t xml:space="preserve">We might change the way in which we specify arguments to </w:t>
+      </w:r>
+      <w:proofErr w:type="spellStart"/>
+      <w:r>
+        <w:t>Rscript</w:t>
+      </w:r>
+      <w:proofErr w:type="spellEnd"/>
+      <w:r>
+        <w:t xml:space="preserve"> by giving it a single </w:t>
+      </w:r>
+      <w:proofErr w:type="spellStart"/>
+      <w:r>
+        <w:t>json</w:t>
+      </w:r>
+      <w:proofErr w:type="spellEnd"/>
+      <w:r>
+        <w:t xml:space="preserve"> object rather than a bunch of arguments. </w:t>
+      </w:r>
+    </w:p>
+    <w:p>
+      <w:r>
+        <w:t xml:space="preserve">We need to rethink the way that we are choosing which correlation matrix </w:t>
+      </w:r>
+      <w:proofErr w:type="spellStart"/>
+      <w:r>
+        <w:t>ansd</w:t>
+      </w:r>
+      <w:proofErr w:type="spellEnd"/>
+      <w:r>
+        <w:t xml:space="preserve"> degrees to load in. Now that a user is able to upload files, the need to be able to differentiate between the two. On the front end, this means adding yet another part to the side nav. </w:t>
+      </w:r>
+    </w:p>
+    <w:p>
+      <w:r>
+        <w:t>Now that we have our static include directive working, we can create even more partials and reduce the size of the tableView.html and sidebar.html.</w:t>
+      </w:r>
+    </w:p>
+    <w:p/>
+    <w:p>
+      <w:r>
+        <w:t xml:space="preserve">We will now split the </w:t>
+      </w:r>
+      <w:proofErr w:type="spellStart"/>
+      <w:r>
+        <w:t>sidenav</w:t>
+      </w:r>
+      <w:proofErr w:type="spellEnd"/>
+      <w:r>
+        <w:t xml:space="preserve"> into different tabs so that we can fit more options in it. </w:t>
+      </w:r>
+    </w:p>
+    <w:p>
+      <w:pPr>
+        <w:pStyle w:val="Heading1"/>
+      </w:pPr>
+      <w:r>
+        <w:t>Tabs</w:t>
+      </w:r>
+    </w:p>
+    <w:p>
+      <w:pPr>
+        <w:pStyle w:val="Heading2"/>
+      </w:pPr>
+      <w:r>
+        <w:t>Styling/Layout</w:t>
+      </w:r>
+    </w:p>
+    <w:p>
+      <w:pPr>
+        <w:pStyle w:val="Heading2"/>
+      </w:pPr>
+      <w:r>
+        <w:t>Data Source/P Value</w:t>
+      </w:r>
+    </w:p>
+    <w:p>
+      <w:pPr>
+        <w:pStyle w:val="Heading2"/>
+      </w:pPr>
+      <w:r>
+        <w:t>Searching/Filtering</w:t>
+      </w:r>
+    </w:p>
+    <w:p>
       <w:bookmarkStart w:id="0" w:name="_GoBack"/>
       <w:bookmarkEnd w:id="0"/>
+    </w:p>
+    <w:p>
+      <w:pPr>
+        <w:pStyle w:val="Heading2"/>
+      </w:pPr>
     </w:p>
     <w:sectPr>
       <w:pgSz w:w="12240" w:h="15840"/>
@@ -465,6 +552,50 @@
   <w:style w:type="paragraph" w:default="1" w:styleId="Normal">
     <w:name w:val="Normal"/>
     <w:qFormat/>
+    <w:rsid w:val="00D076FF"/>
+  </w:style>
+  <w:style w:type="paragraph" w:styleId="Heading1">
+    <w:name w:val="heading 1"/>
+    <w:basedOn w:val="Normal"/>
+    <w:next w:val="Normal"/>
+    <w:link w:val="Heading1Char"/>
+    <w:uiPriority w:val="9"/>
+    <w:qFormat/>
+    <w:rsid w:val="00046704"/>
+    <w:pPr>
+      <w:keepNext/>
+      <w:keepLines/>
+      <w:spacing w:before="240" w:after="0"/>
+      <w:outlineLvl w:val="0"/>
+    </w:pPr>
+    <w:rPr>
+      <w:rFonts w:asciiTheme="majorHAnsi" w:eastAsiaTheme="majorEastAsia" w:hAnsiTheme="majorHAnsi" w:cstheme="majorBidi"/>
+      <w:color w:val="2E74B5" w:themeColor="accent1" w:themeShade="BF"/>
+      <w:sz w:val="32"/>
+      <w:szCs w:val="32"/>
+    </w:rPr>
+  </w:style>
+  <w:style w:type="paragraph" w:styleId="Heading2">
+    <w:name w:val="heading 2"/>
+    <w:basedOn w:val="Normal"/>
+    <w:next w:val="Normal"/>
+    <w:link w:val="Heading2Char"/>
+    <w:uiPriority w:val="9"/>
+    <w:unhideWhenUsed/>
+    <w:qFormat/>
+    <w:rsid w:val="00046704"/>
+    <w:pPr>
+      <w:keepNext/>
+      <w:keepLines/>
+      <w:spacing w:before="40" w:after="0"/>
+      <w:outlineLvl w:val="1"/>
+    </w:pPr>
+    <w:rPr>
+      <w:rFonts w:asciiTheme="majorHAnsi" w:eastAsiaTheme="majorEastAsia" w:hAnsiTheme="majorHAnsi" w:cstheme="majorBidi"/>
+      <w:color w:val="2E74B5" w:themeColor="accent1" w:themeShade="BF"/>
+      <w:sz w:val="26"/>
+      <w:szCs w:val="26"/>
+    </w:rPr>
   </w:style>
   <w:style w:type="character" w:default="1" w:styleId="DefaultParagraphFont">
     <w:name w:val="Default Paragraph Font"/>
@@ -492,6 +623,51 @@
     <w:uiPriority w:val="99"/>
     <w:semiHidden/>
     <w:unhideWhenUsed/>
+  </w:style>
+  <w:style w:type="character" w:customStyle="1" w:styleId="Heading1Char">
+    <w:name w:val="Heading 1 Char"/>
+    <w:basedOn w:val="DefaultParagraphFont"/>
+    <w:link w:val="Heading1"/>
+    <w:uiPriority w:val="9"/>
+    <w:rsid w:val="00046704"/>
+    <w:rPr>
+      <w:rFonts w:asciiTheme="majorHAnsi" w:eastAsiaTheme="majorEastAsia" w:hAnsiTheme="majorHAnsi" w:cstheme="majorBidi"/>
+      <w:color w:val="2E74B5" w:themeColor="accent1" w:themeShade="BF"/>
+      <w:sz w:val="32"/>
+      <w:szCs w:val="32"/>
+    </w:rPr>
+  </w:style>
+  <w:style w:type="character" w:customStyle="1" w:styleId="Heading2Char">
+    <w:name w:val="Heading 2 Char"/>
+    <w:basedOn w:val="DefaultParagraphFont"/>
+    <w:link w:val="Heading2"/>
+    <w:uiPriority w:val="9"/>
+    <w:rsid w:val="00046704"/>
+    <w:rPr>
+      <w:rFonts w:asciiTheme="majorHAnsi" w:eastAsiaTheme="majorEastAsia" w:hAnsiTheme="majorHAnsi" w:cstheme="majorBidi"/>
+      <w:color w:val="2E74B5" w:themeColor="accent1" w:themeShade="BF"/>
+      <w:sz w:val="26"/>
+      <w:szCs w:val="26"/>
+    </w:rPr>
+  </w:style>
+  <w:style w:type="table" w:styleId="TableGrid">
+    <w:name w:val="Table Grid"/>
+    <w:basedOn w:val="TableNormal"/>
+    <w:uiPriority w:val="39"/>
+    <w:rsid w:val="00046704"/>
+    <w:pPr>
+      <w:spacing w:after="0" w:line="240" w:lineRule="auto"/>
+    </w:pPr>
+    <w:tblPr>
+      <w:tblBorders>
+        <w:top w:val="single" w:sz="4" w:space="0" w:color="auto"/>
+        <w:left w:val="single" w:sz="4" w:space="0" w:color="auto"/>
+        <w:bottom w:val="single" w:sz="4" w:space="0" w:color="auto"/>
+        <w:right w:val="single" w:sz="4" w:space="0" w:color="auto"/>
+        <w:insideH w:val="single" w:sz="4" w:space="0" w:color="auto"/>
+        <w:insideV w:val="single" w:sz="4" w:space="0" w:color="auto"/>
+      </w:tblBorders>
+    </w:tblPr>
   </w:style>
 </w:styles>
 </file>

</xml_diff>